<commit_message>
Add OperatorType config key
git-tfs-id: [http://developmentvlan:8585/tfs/vanrise.collection]$/;C29875
</commit_message>
<xml_diff>
--- a/CDRAnalysis/Dependencies/Documents/Steps for Implementing CDR Analysis.docx
+++ b/CDRAnalysis/Dependencies/Documents/Steps for Implementing CDR Analysis.docx
@@ -148,9 +148,11 @@
       <w:r>
         <w:t xml:space="preserve">Databases to be backed up: </w:t>
       </w:r>
+      <w:proofErr w:type="spellStart"/>
       <w:r>
         <w:t>StandardCDRAnalysisStructure</w:t>
       </w:r>
+      <w:proofErr w:type="spellEnd"/>
       <w:r>
         <w:t xml:space="preserve">, </w:t>
       </w:r>
@@ -994,7 +996,7 @@
       <w:pPr>
         <w:pStyle w:val="ListParagraph"/>
         <w:numPr>
-          <w:ilvl w:val="0"/>
+          <w:ilvl w:val="1"/>
           <w:numId w:val="3"/>
         </w:numPr>
         <w:rPr>
@@ -1003,29 +1005,13 @@
         </w:rPr>
       </w:pPr>
       <w:r>
-        <w:t>For Both website and runtime config files you should update the credentials of connection strings to match the credentials you need</w:t>
-      </w:r>
-    </w:p>
-    <w:p>
-      <w:pPr>
-        <w:pStyle w:val="ListParagraph"/>
-        <w:numPr>
-          <w:ilvl w:val="0"/>
-          <w:numId w:val="3"/>
-        </w:numPr>
-        <w:rPr>
-          <w:b/>
-          <w:bCs/>
-        </w:rPr>
-      </w:pPr>
-      <w:r>
-        <w:t xml:space="preserve">For runtime </w:t>
-      </w:r>
-      <w:proofErr w:type="spellStart"/>
-      <w:r>
-        <w:t>config</w:t>
-      </w:r>
-      <w:proofErr w:type="spellEnd"/>
+        <w:t>For Both website and runtime config files you should update the credentials of connection strings</w:t>
+      </w:r>
+      <w:bookmarkStart w:id="0" w:name="_GoBack"/>
+      <w:bookmarkEnd w:id="0"/>
+      <w:r>
+        <w:t xml:space="preserve"> to match the credentials you need</w:t>
+      </w:r>
     </w:p>
     <w:p>
       <w:pPr>
@@ -1040,21 +1026,13 @@
         </w:rPr>
       </w:pPr>
       <w:r>
-        <w:t xml:space="preserve">check the app setting key </w:t>
-      </w:r>
-      <w:proofErr w:type="spellStart"/>
-      <w:r>
-        <w:t>BCPDonotDeleteFiles</w:t>
-      </w:r>
-      <w:proofErr w:type="spellEnd"/>
-      <w:r>
-        <w:t xml:space="preserve"> is set to false</w:t>
-      </w:r>
-    </w:p>
-    <w:p>
-      <w:pPr>
-        <w:pStyle w:val="ListParagraph"/>
-        <w:ind w:left="2520"/>
+        <w:t>update below key</w:t>
+      </w:r>
+    </w:p>
+    <w:p>
+      <w:pPr>
+        <w:pStyle w:val="ListParagraph"/>
+        <w:ind w:left="1080"/>
         <w:rPr>
           <w:b/>
           <w:bCs/>
@@ -1065,10 +1043,10 @@
           <w:noProof/>
         </w:rPr>
         <w:drawing>
-          <wp:inline distT="0" distB="0" distL="0" distR="0" wp14:anchorId="2BA56C1F" wp14:editId="6F558CCD">
-            <wp:extent cx="3533775" cy="209550"/>
+          <wp:inline distT="0" distB="0" distL="0" distR="0" wp14:anchorId="1F406358" wp14:editId="2676FF00">
+            <wp:extent cx="4943475" cy="304800"/>
             <wp:effectExtent l="0" t="0" r="9525" b="0"/>
-            <wp:docPr id="8" name="Picture 8"/>
+            <wp:docPr id="7" name="Picture 7"/>
             <wp:cNvGraphicFramePr>
               <a:graphicFrameLocks xmlns:a="http://schemas.openxmlformats.org/drawingml/2006/main" noChangeAspect="1"/>
             </wp:cNvGraphicFramePr>
@@ -1088,7 +1066,7 @@
                   <pic:spPr>
                     <a:xfrm>
                       <a:off x="0" y="0"/>
-                      <a:ext cx="3533775" cy="209550"/>
+                      <a:ext cx="4943475" cy="304800"/>
                     </a:xfrm>
                     <a:prstGeom prst="rect">
                       <a:avLst/>
@@ -1105,49 +1083,65 @@
       <w:pPr>
         <w:pStyle w:val="ListParagraph"/>
         <w:numPr>
+          <w:ilvl w:val="0"/>
+          <w:numId w:val="3"/>
+        </w:numPr>
+        <w:rPr>
+          <w:b/>
+          <w:bCs/>
+        </w:rPr>
+      </w:pPr>
+      <w:r>
+        <w:t xml:space="preserve">For runtime </w:t>
+      </w:r>
+      <w:proofErr w:type="spellStart"/>
+      <w:r>
+        <w:t>config</w:t>
+      </w:r>
+      <w:proofErr w:type="spellEnd"/>
+    </w:p>
+    <w:p>
+      <w:pPr>
+        <w:pStyle w:val="ListParagraph"/>
+        <w:numPr>
           <w:ilvl w:val="1"/>
           <w:numId w:val="3"/>
         </w:numPr>
-      </w:pPr>
-      <w:r>
-        <w:t xml:space="preserve">create a </w:t>
-      </w:r>
-      <w:r>
-        <w:t>directory</w:t>
-      </w:r>
-      <w:r>
-        <w:t xml:space="preserve"> for</w:t>
-      </w:r>
-      <w:r>
-        <w:t xml:space="preserve"> </w:t>
-      </w:r>
-      <w:proofErr w:type="spellStart"/>
-      <w:r>
-        <w:t>bcp</w:t>
-      </w:r>
-      <w:proofErr w:type="spellEnd"/>
-      <w:r>
-        <w:t xml:space="preserve"> temp files and update below key in app setting section</w:t>
-      </w:r>
-    </w:p>
-    <w:p>
-      <w:pPr>
-        <w:pStyle w:val="ListParagraph"/>
-        <w:ind w:left="2520"/>
         <w:rPr>
           <w:b/>
           <w:bCs/>
         </w:rPr>
       </w:pPr>
       <w:r>
+        <w:t xml:space="preserve">check the app setting key </w:t>
+      </w:r>
+      <w:proofErr w:type="spellStart"/>
+      <w:r>
+        <w:t>BCPDonotDeleteFiles</w:t>
+      </w:r>
+      <w:proofErr w:type="spellEnd"/>
+      <w:r>
+        <w:t xml:space="preserve"> is set to false</w:t>
+      </w:r>
+    </w:p>
+    <w:p>
+      <w:pPr>
+        <w:pStyle w:val="ListParagraph"/>
+        <w:ind w:left="2520"/>
+        <w:rPr>
+          <w:b/>
+          <w:bCs/>
+        </w:rPr>
+      </w:pPr>
+      <w:r>
         <w:rPr>
           <w:noProof/>
         </w:rPr>
         <w:drawing>
-          <wp:inline distT="0" distB="0" distL="0" distR="0" wp14:anchorId="3B5560AB" wp14:editId="6D26973C">
-            <wp:extent cx="4152900" cy="171450"/>
-            <wp:effectExtent l="0" t="0" r="0" b="0"/>
-            <wp:docPr id="23" name="Picture 23"/>
+          <wp:inline distT="0" distB="0" distL="0" distR="0" wp14:anchorId="2BA56C1F" wp14:editId="6F558CCD">
+            <wp:extent cx="3533775" cy="209550"/>
+            <wp:effectExtent l="0" t="0" r="9525" b="0"/>
+            <wp:docPr id="8" name="Picture 8"/>
             <wp:cNvGraphicFramePr>
               <a:graphicFrameLocks xmlns:a="http://schemas.openxmlformats.org/drawingml/2006/main" noChangeAspect="1"/>
             </wp:cNvGraphicFramePr>
@@ -1167,7 +1161,7 @@
                   <pic:spPr>
                     <a:xfrm>
                       <a:off x="0" y="0"/>
-                      <a:ext cx="4152900" cy="171450"/>
+                      <a:ext cx="3533775" cy="209550"/>
                     </a:xfrm>
                     <a:prstGeom prst="rect">
                       <a:avLst/>
@@ -1187,54 +1181,46 @@
           <w:ilvl w:val="1"/>
           <w:numId w:val="3"/>
         </w:numPr>
+      </w:pPr>
+      <w:r>
+        <w:t xml:space="preserve">create a </w:t>
+      </w:r>
+      <w:r>
+        <w:t>directory</w:t>
+      </w:r>
+      <w:r>
+        <w:t xml:space="preserve"> for</w:t>
+      </w:r>
+      <w:r>
+        <w:t xml:space="preserve"> </w:t>
+      </w:r>
+      <w:proofErr w:type="spellStart"/>
+      <w:r>
+        <w:t>bcp</w:t>
+      </w:r>
+      <w:proofErr w:type="spellEnd"/>
+      <w:r>
+        <w:t xml:space="preserve"> temp files and update below key in app setting section</w:t>
+      </w:r>
+    </w:p>
+    <w:p>
+      <w:pPr>
+        <w:pStyle w:val="ListParagraph"/>
+        <w:ind w:left="2520"/>
         <w:rPr>
           <w:b/>
           <w:bCs/>
         </w:rPr>
       </w:pPr>
       <w:r>
-        <w:t xml:space="preserve">create a </w:t>
-      </w:r>
-      <w:r>
-        <w:t>directory</w:t>
-      </w:r>
-      <w:r>
-        <w:t xml:space="preserve"> for BCP</w:t>
-      </w:r>
-      <w:r>
-        <w:t xml:space="preserve"> </w:t>
-      </w:r>
-      <w:r>
-        <w:t>Files</w:t>
-      </w:r>
-      <w:r>
-        <w:t xml:space="preserve"> and </w:t>
-      </w:r>
-      <w:r>
-        <w:t>update below key in app setting section</w:t>
-      </w:r>
-      <w:r>
-        <w:t xml:space="preserve"> </w:t>
-      </w:r>
-    </w:p>
-    <w:p>
-      <w:pPr>
-        <w:pStyle w:val="ListParagraph"/>
-        <w:ind w:left="1800"/>
-        <w:rPr>
-          <w:b/>
-          <w:bCs/>
-        </w:rPr>
-      </w:pPr>
-      <w:r>
         <w:rPr>
           <w:noProof/>
         </w:rPr>
         <w:drawing>
-          <wp:inline distT="0" distB="0" distL="0" distR="0" wp14:anchorId="1F071456" wp14:editId="46A8185E">
-            <wp:extent cx="4066667" cy="485714"/>
+          <wp:inline distT="0" distB="0" distL="0" distR="0" wp14:anchorId="3B5560AB" wp14:editId="6D26973C">
+            <wp:extent cx="4152900" cy="171450"/>
             <wp:effectExtent l="0" t="0" r="0" b="0"/>
-            <wp:docPr id="9" name="Picture 9"/>
+            <wp:docPr id="23" name="Picture 23"/>
             <wp:cNvGraphicFramePr>
               <a:graphicFrameLocks xmlns:a="http://schemas.openxmlformats.org/drawingml/2006/main" noChangeAspect="1"/>
             </wp:cNvGraphicFramePr>
@@ -1254,7 +1240,7 @@
                   <pic:spPr>
                     <a:xfrm>
                       <a:off x="0" y="0"/>
-                      <a:ext cx="4066667" cy="485714"/>
+                      <a:ext cx="4152900" cy="171450"/>
                     </a:xfrm>
                     <a:prstGeom prst="rect">
                       <a:avLst/>
@@ -1280,13 +1266,28 @@
         </w:rPr>
       </w:pPr>
       <w:r>
-        <w:t xml:space="preserve">check that app setting </w:t>
-      </w:r>
-      <w:r>
-        <w:t>IsRuntimeService</w:t>
-      </w:r>
-      <w:r>
-        <w:t xml:space="preserve"> is set to true</w:t>
+        <w:t xml:space="preserve">create a </w:t>
+      </w:r>
+      <w:r>
+        <w:t>directory</w:t>
+      </w:r>
+      <w:r>
+        <w:t xml:space="preserve"> for BCP</w:t>
+      </w:r>
+      <w:r>
+        <w:t xml:space="preserve"> </w:t>
+      </w:r>
+      <w:r>
+        <w:t>Files</w:t>
+      </w:r>
+      <w:r>
+        <w:t xml:space="preserve"> and </w:t>
+      </w:r>
+      <w:r>
+        <w:t>update below key in app setting section</w:t>
+      </w:r>
+      <w:r>
+        <w:t xml:space="preserve"> </w:t>
       </w:r>
     </w:p>
     <w:p>
@@ -1303,10 +1304,10 @@
           <w:noProof/>
         </w:rPr>
         <w:drawing>
-          <wp:inline distT="0" distB="0" distL="0" distR="0" wp14:anchorId="42CC4241" wp14:editId="47335F34">
-            <wp:extent cx="3219048" cy="142857"/>
+          <wp:inline distT="0" distB="0" distL="0" distR="0" wp14:anchorId="1F071456" wp14:editId="46A8185E">
+            <wp:extent cx="4066667" cy="485714"/>
             <wp:effectExtent l="0" t="0" r="0" b="0"/>
-            <wp:docPr id="10" name="Picture 10"/>
+            <wp:docPr id="9" name="Picture 9"/>
             <wp:cNvGraphicFramePr>
               <a:graphicFrameLocks xmlns:a="http://schemas.openxmlformats.org/drawingml/2006/main" noChangeAspect="1"/>
             </wp:cNvGraphicFramePr>
@@ -1326,6 +1327,78 @@
                   <pic:spPr>
                     <a:xfrm>
                       <a:off x="0" y="0"/>
+                      <a:ext cx="4066667" cy="485714"/>
+                    </a:xfrm>
+                    <a:prstGeom prst="rect">
+                      <a:avLst/>
+                    </a:prstGeom>
+                  </pic:spPr>
+                </pic:pic>
+              </a:graphicData>
+            </a:graphic>
+          </wp:inline>
+        </w:drawing>
+      </w:r>
+    </w:p>
+    <w:p>
+      <w:pPr>
+        <w:pStyle w:val="ListParagraph"/>
+        <w:numPr>
+          <w:ilvl w:val="1"/>
+          <w:numId w:val="3"/>
+        </w:numPr>
+        <w:rPr>
+          <w:b/>
+          <w:bCs/>
+        </w:rPr>
+      </w:pPr>
+      <w:r>
+        <w:t xml:space="preserve">check that app setting </w:t>
+      </w:r>
+      <w:r>
+        <w:t>IsRuntimeService</w:t>
+      </w:r>
+      <w:r>
+        <w:t xml:space="preserve"> is set to true</w:t>
+      </w:r>
+    </w:p>
+    <w:p>
+      <w:pPr>
+        <w:pStyle w:val="ListParagraph"/>
+        <w:ind w:left="1800"/>
+        <w:rPr>
+          <w:b/>
+          <w:bCs/>
+        </w:rPr>
+      </w:pPr>
+      <w:r>
+        <w:rPr>
+          <w:noProof/>
+        </w:rPr>
+        <w:drawing>
+          <wp:inline distT="0" distB="0" distL="0" distR="0" wp14:anchorId="42CC4241" wp14:editId="47335F34">
+            <wp:extent cx="3219048" cy="142857"/>
+            <wp:effectExtent l="0" t="0" r="0" b="0"/>
+            <wp:docPr id="10" name="Picture 10"/>
+            <wp:cNvGraphicFramePr>
+              <a:graphicFrameLocks xmlns:a="http://schemas.openxmlformats.org/drawingml/2006/main" noChangeAspect="1"/>
+            </wp:cNvGraphicFramePr>
+            <a:graphic xmlns:a="http://schemas.openxmlformats.org/drawingml/2006/main">
+              <a:graphicData uri="http://schemas.openxmlformats.org/drawingml/2006/picture">
+                <pic:pic xmlns:pic="http://schemas.openxmlformats.org/drawingml/2006/picture">
+                  <pic:nvPicPr>
+                    <pic:cNvPr id="1" name=""/>
+                    <pic:cNvPicPr/>
+                  </pic:nvPicPr>
+                  <pic:blipFill>
+                    <a:blip r:embed="rId18"/>
+                    <a:stretch>
+                      <a:fillRect/>
+                    </a:stretch>
+                  </pic:blipFill>
+                  <pic:spPr>
+                    <a:xfrm>
+                      <a:off x="0" y="0"/>
                       <a:ext cx="3219048" cy="142857"/>
                     </a:xfrm>
                     <a:prstGeom prst="rect">
@@ -1388,7 +1461,7 @@
                     </pic:cNvPicPr>
                   </pic:nvPicPr>
                   <pic:blipFill>
-                    <a:blip r:embed="rId18">
+                    <a:blip r:embed="rId19">
                       <a:extLst>
                         <a:ext uri="{28A0092B-C50C-407E-A947-70E740481C1C}">
                           <a14:useLocalDpi xmlns:a14="http://schemas.microsoft.com/office/drawing/2010/main" val="0"/>
@@ -1732,7 +1805,7 @@
                     <pic:cNvPicPr/>
                   </pic:nvPicPr>
                   <pic:blipFill>
-                    <a:blip r:embed="rId19"/>
+                    <a:blip r:embed="rId20"/>
                     <a:stretch>
                       <a:fillRect/>
                     </a:stretch>
@@ -1803,92 +1876,6 @@
             <wp:extent cx="4081763" cy="3566746"/>
             <wp:effectExtent l="0" t="0" r="0" b="0"/>
             <wp:docPr id="27" name="Picture 27"/>
-            <wp:cNvGraphicFramePr>
-              <a:graphicFrameLocks xmlns:a="http://schemas.openxmlformats.org/drawingml/2006/main" noChangeAspect="1"/>
-            </wp:cNvGraphicFramePr>
-            <a:graphic xmlns:a="http://schemas.openxmlformats.org/drawingml/2006/main">
-              <a:graphicData uri="http://schemas.openxmlformats.org/drawingml/2006/picture">
-                <pic:pic xmlns:pic="http://schemas.openxmlformats.org/drawingml/2006/picture">
-                  <pic:nvPicPr>
-                    <pic:cNvPr id="1" name=""/>
-                    <pic:cNvPicPr/>
-                  </pic:nvPicPr>
-                  <pic:blipFill>
-                    <a:blip r:embed="rId20"/>
-                    <a:stretch>
-                      <a:fillRect/>
-                    </a:stretch>
-                  </pic:blipFill>
-                  <pic:spPr>
-                    <a:xfrm>
-                      <a:off x="0" y="0"/>
-                      <a:ext cx="4101109" cy="3583651"/>
-                    </a:xfrm>
-                    <a:prstGeom prst="rect">
-                      <a:avLst/>
-                    </a:prstGeom>
-                  </pic:spPr>
-                </pic:pic>
-              </a:graphicData>
-            </a:graphic>
-          </wp:inline>
-        </w:drawing>
-      </w:r>
-    </w:p>
-    <w:p>
-      <w:pPr>
-        <w:pStyle w:val="ListParagraph"/>
-        <w:numPr>
-          <w:ilvl w:val="2"/>
-          <w:numId w:val="11"/>
-        </w:numPr>
-      </w:pPr>
-      <w:r>
-        <w:lastRenderedPageBreak/>
-        <w:t>Action</w:t>
-      </w:r>
-      <w:r>
-        <w:t>s</w:t>
-      </w:r>
-      <w:r>
-        <w:t>: start a program</w:t>
-      </w:r>
-      <w:r>
-        <w:t xml:space="preserve">, </w:t>
-      </w:r>
-      <w:r>
-        <w:t xml:space="preserve">Point to exe of runtime called </w:t>
-      </w:r>
-      <w:r>
-        <w:t>Vanrise.Fzero.DevRuntime</w:t>
-      </w:r>
-      <w:r>
-        <w:t>.exe</w:t>
-      </w:r>
-      <w:r>
-        <w:t xml:space="preserve">, then </w:t>
-      </w:r>
-      <w:r>
-        <w:t>click ok</w:t>
-      </w:r>
-      <w:r>
-        <w:t>.</w:t>
-      </w:r>
-    </w:p>
-    <w:p>
-      <w:pPr>
-        <w:pStyle w:val="ListParagraph"/>
-        <w:ind w:left="2160"/>
-      </w:pPr>
-      <w:r>
-        <w:rPr>
-          <w:noProof/>
-        </w:rPr>
-        <w:drawing>
-          <wp:inline distT="0" distB="0" distL="0" distR="0" wp14:anchorId="20527A3E" wp14:editId="41C30903">
-            <wp:extent cx="4377239" cy="3550895"/>
-            <wp:effectExtent l="0" t="0" r="4445" b="0"/>
-            <wp:docPr id="28" name="Picture 28"/>
             <wp:cNvGraphicFramePr>
               <a:graphicFrameLocks xmlns:a="http://schemas.openxmlformats.org/drawingml/2006/main" noChangeAspect="1"/>
             </wp:cNvGraphicFramePr>
@@ -1908,7 +1895,7 @@
                   <pic:spPr>
                     <a:xfrm>
                       <a:off x="0" y="0"/>
-                      <a:ext cx="4399440" cy="3568905"/>
+                      <a:ext cx="4101109" cy="3583651"/>
                     </a:xfrm>
                     <a:prstGeom prst="rect">
                       <a:avLst/>
@@ -1924,22 +1911,35 @@
     <w:p>
       <w:pPr>
         <w:pStyle w:val="ListParagraph"/>
-        <w:ind w:left="2160"/>
-      </w:pPr>
-    </w:p>
-    <w:p>
-      <w:pPr>
-        <w:pStyle w:val="ListParagraph"/>
         <w:numPr>
           <w:ilvl w:val="2"/>
           <w:numId w:val="11"/>
         </w:numPr>
       </w:pPr>
       <w:r>
-        <w:t>Settings: uncheck stop the task, check if the task fails and update number of times</w:t>
-      </w:r>
-      <w:r>
-        <w:t>, then Finish</w:t>
+        <w:lastRenderedPageBreak/>
+        <w:t>Action</w:t>
+      </w:r>
+      <w:r>
+        <w:t>s</w:t>
+      </w:r>
+      <w:r>
+        <w:t>: start a program</w:t>
+      </w:r>
+      <w:r>
+        <w:t xml:space="preserve">, Point to exe of runtime called </w:t>
+      </w:r>
+      <w:r>
+        <w:t>Vanrise.Fzero.DevRuntime</w:t>
+      </w:r>
+      <w:r>
+        <w:t>.exe</w:t>
+      </w:r>
+      <w:r>
+        <w:t xml:space="preserve">, then </w:t>
+      </w:r>
+      <w:r>
+        <w:t>click ok</w:t>
       </w:r>
       <w:r>
         <w:t>.</w:t>
@@ -1955,10 +1955,10 @@
           <w:noProof/>
         </w:rPr>
         <w:drawing>
-          <wp:inline distT="0" distB="0" distL="0" distR="0" wp14:anchorId="3E698BD1" wp14:editId="65B8849F">
-            <wp:extent cx="4898791" cy="3676188"/>
-            <wp:effectExtent l="0" t="0" r="0" b="635"/>
-            <wp:docPr id="30" name="Picture 30"/>
+          <wp:inline distT="0" distB="0" distL="0" distR="0" wp14:anchorId="20527A3E" wp14:editId="41C30903">
+            <wp:extent cx="4377239" cy="3550895"/>
+            <wp:effectExtent l="0" t="0" r="4445" b="0"/>
+            <wp:docPr id="28" name="Picture 28"/>
             <wp:cNvGraphicFramePr>
               <a:graphicFrameLocks xmlns:a="http://schemas.openxmlformats.org/drawingml/2006/main" noChangeAspect="1"/>
             </wp:cNvGraphicFramePr>
@@ -1978,7 +1978,7 @@
                   <pic:spPr>
                     <a:xfrm>
                       <a:off x="0" y="0"/>
-                      <a:ext cx="4904821" cy="3680713"/>
+                      <a:ext cx="4399440" cy="3568905"/>
                     </a:xfrm>
                     <a:prstGeom prst="rect">
                       <a:avLst/>
@@ -1994,82 +1994,41 @@
     <w:p>
       <w:pPr>
         <w:pStyle w:val="ListParagraph"/>
-        <w:ind w:left="2160" w:hanging="360"/>
-      </w:pPr>
-    </w:p>
-    <w:p>
-      <w:pPr>
-        <w:pStyle w:val="ListParagraph"/>
-        <w:ind w:left="1080" w:firstLine="720"/>
-      </w:pPr>
-    </w:p>
-    <w:p>
-      <w:pPr>
-        <w:pStyle w:val="ListParagraph"/>
-        <w:ind w:left="1080" w:firstLine="720"/>
-      </w:pPr>
-    </w:p>
-    <w:p>
-      <w:pPr>
-        <w:pStyle w:val="Heading3"/>
-      </w:pPr>
-      <w:r>
-        <w:t>Create Data sources through application interface</w:t>
-      </w:r>
+        <w:ind w:left="2160"/>
+      </w:pPr>
     </w:p>
     <w:p>
       <w:pPr>
         <w:pStyle w:val="ListParagraph"/>
         <w:numPr>
-          <w:ilvl w:val="0"/>
-          <w:numId w:val="3"/>
-        </w:numPr>
-      </w:pPr>
-      <w:r>
-        <w:t xml:space="preserve">There </w:t>
-      </w:r>
-      <w:r>
-        <w:t>is three types of data sources: File, FTP, and SQL Server</w:t>
-      </w:r>
-    </w:p>
-    <w:p>
-      <w:pPr>
-        <w:pStyle w:val="ListParagraph"/>
-        <w:numPr>
-          <w:ilvl w:val="0"/>
-          <w:numId w:val="3"/>
-        </w:numPr>
-      </w:pPr>
-      <w:r>
-        <w:t xml:space="preserve">Steps </w:t>
-      </w:r>
-    </w:p>
-    <w:p>
-      <w:pPr>
-        <w:pStyle w:val="ListParagraph"/>
-        <w:numPr>
-          <w:ilvl w:val="0"/>
+          <w:ilvl w:val="2"/>
           <w:numId w:val="11"/>
         </w:numPr>
       </w:pPr>
       <w:r>
-        <w:t>Go to Data source management screen and click add</w:t>
-      </w:r>
-    </w:p>
-    <w:p>
-      <w:pPr>
-        <w:pStyle w:val="ListParagraph"/>
-        <w:ind w:left="1440"/>
+        <w:t>Settings: uncheck stop the task, check if the task fails and update number of times</w:t>
+      </w:r>
+      <w:r>
+        <w:t>, then Finish</w:t>
+      </w:r>
+      <w:r>
+        <w:t>.</w:t>
+      </w:r>
+    </w:p>
+    <w:p>
+      <w:pPr>
+        <w:pStyle w:val="ListParagraph"/>
+        <w:ind w:left="2160"/>
       </w:pPr>
       <w:r>
         <w:rPr>
           <w:noProof/>
         </w:rPr>
         <w:drawing>
-          <wp:inline distT="0" distB="0" distL="0" distR="0" wp14:anchorId="58CAD62C" wp14:editId="70037A42">
-            <wp:extent cx="4477265" cy="1252295"/>
-            <wp:effectExtent l="0" t="0" r="0" b="5080"/>
-            <wp:docPr id="17" name="Picture 17"/>
+          <wp:inline distT="0" distB="0" distL="0" distR="0" wp14:anchorId="3E698BD1" wp14:editId="65B8849F">
+            <wp:extent cx="4898791" cy="3676188"/>
+            <wp:effectExtent l="0" t="0" r="0" b="635"/>
+            <wp:docPr id="30" name="Picture 30"/>
             <wp:cNvGraphicFramePr>
               <a:graphicFrameLocks xmlns:a="http://schemas.openxmlformats.org/drawingml/2006/main" noChangeAspect="1"/>
             </wp:cNvGraphicFramePr>
@@ -2089,7 +2048,7 @@
                   <pic:spPr>
                     <a:xfrm>
                       <a:off x="0" y="0"/>
-                      <a:ext cx="4608144" cy="1288902"/>
+                      <a:ext cx="4904821" cy="3680713"/>
                     </a:xfrm>
                     <a:prstGeom prst="rect">
                       <a:avLst/>
@@ -2105,74 +2064,55 @@
     <w:p>
       <w:pPr>
         <w:pStyle w:val="ListParagraph"/>
-        <w:ind w:left="2160"/>
-      </w:pPr>
-    </w:p>
-    <w:p>
-      <w:pPr>
-        <w:pStyle w:val="ListParagraph"/>
-        <w:ind w:left="2160"/>
-      </w:pPr>
-    </w:p>
-    <w:p>
-      <w:pPr>
-        <w:pStyle w:val="ListParagraph"/>
-        <w:ind w:left="2160"/>
-      </w:pPr>
-    </w:p>
-    <w:p>
-      <w:pPr>
-        <w:pStyle w:val="ListParagraph"/>
-        <w:ind w:left="2160"/>
-      </w:pPr>
-    </w:p>
-    <w:p>
-      <w:pPr>
-        <w:pStyle w:val="ListParagraph"/>
-        <w:ind w:left="2160"/>
-      </w:pPr>
-    </w:p>
-    <w:p>
-      <w:pPr>
-        <w:pStyle w:val="ListParagraph"/>
-        <w:ind w:left="2160"/>
-      </w:pPr>
-    </w:p>
-    <w:p>
-      <w:pPr>
-        <w:pStyle w:val="ListParagraph"/>
-        <w:ind w:left="2160"/>
-      </w:pPr>
-    </w:p>
-    <w:p>
-      <w:pPr>
-        <w:pStyle w:val="ListParagraph"/>
-        <w:ind w:left="2160"/>
-      </w:pPr>
-    </w:p>
-    <w:p>
-      <w:pPr>
-        <w:pStyle w:val="ListParagraph"/>
-        <w:ind w:left="2160"/>
-      </w:pPr>
-    </w:p>
-    <w:p>
-      <w:pPr>
-        <w:pStyle w:val="ListParagraph"/>
-        <w:ind w:left="2160"/>
-      </w:pPr>
-    </w:p>
-    <w:p>
-      <w:pPr>
-        <w:pStyle w:val="ListParagraph"/>
-        <w:ind w:left="2160"/>
-      </w:pPr>
-    </w:p>
-    <w:p>
-      <w:pPr>
-        <w:pStyle w:val="ListParagraph"/>
-        <w:ind w:left="2160"/>
-      </w:pPr>
+        <w:ind w:left="2160" w:hanging="360"/>
+      </w:pPr>
+    </w:p>
+    <w:p>
+      <w:pPr>
+        <w:pStyle w:val="ListParagraph"/>
+        <w:ind w:left="1080" w:firstLine="720"/>
+      </w:pPr>
+    </w:p>
+    <w:p>
+      <w:pPr>
+        <w:pStyle w:val="ListParagraph"/>
+        <w:ind w:left="1080" w:firstLine="720"/>
+      </w:pPr>
+    </w:p>
+    <w:p>
+      <w:pPr>
+        <w:pStyle w:val="Heading3"/>
+      </w:pPr>
+      <w:r>
+        <w:t>Create Data sources through application interface</w:t>
+      </w:r>
+    </w:p>
+    <w:p>
+      <w:pPr>
+        <w:pStyle w:val="ListParagraph"/>
+        <w:numPr>
+          <w:ilvl w:val="0"/>
+          <w:numId w:val="3"/>
+        </w:numPr>
+      </w:pPr>
+      <w:r>
+        <w:t xml:space="preserve">There </w:t>
+      </w:r>
+      <w:r>
+        <w:t>is three types of data sources: File, FTP, and SQL Server</w:t>
+      </w:r>
+    </w:p>
+    <w:p>
+      <w:pPr>
+        <w:pStyle w:val="ListParagraph"/>
+        <w:numPr>
+          <w:ilvl w:val="0"/>
+          <w:numId w:val="3"/>
+        </w:numPr>
+      </w:pPr>
+      <w:r>
+        <w:t xml:space="preserve">Steps </w:t>
+      </w:r>
     </w:p>
     <w:p>
       <w:pPr>
@@ -2183,7 +2123,7 @@
         </w:numPr>
       </w:pPr>
       <w:r>
-        <w:t>Fill all the required Fields for the adapter of data source being created</w:t>
+        <w:t>Go to Data source management screen and click add</w:t>
       </w:r>
     </w:p>
     <w:p>
@@ -2196,10 +2136,10 @@
           <w:noProof/>
         </w:rPr>
         <w:drawing>
-          <wp:inline distT="0" distB="0" distL="0" distR="0" wp14:anchorId="3A08A112" wp14:editId="4DDBF805">
-            <wp:extent cx="4336724" cy="3004575"/>
-            <wp:effectExtent l="0" t="0" r="6985" b="5715"/>
-            <wp:docPr id="18" name="Picture 18"/>
+          <wp:inline distT="0" distB="0" distL="0" distR="0" wp14:anchorId="58CAD62C" wp14:editId="70037A42">
+            <wp:extent cx="4477265" cy="1252295"/>
+            <wp:effectExtent l="0" t="0" r="0" b="5080"/>
+            <wp:docPr id="17" name="Picture 17"/>
             <wp:cNvGraphicFramePr>
               <a:graphicFrameLocks xmlns:a="http://schemas.openxmlformats.org/drawingml/2006/main" noChangeAspect="1"/>
             </wp:cNvGraphicFramePr>
@@ -2219,7 +2159,7 @@
                   <pic:spPr>
                     <a:xfrm>
                       <a:off x="0" y="0"/>
-                      <a:ext cx="4351053" cy="3014502"/>
+                      <a:ext cx="4608144" cy="1288902"/>
                     </a:xfrm>
                     <a:prstGeom prst="rect">
                       <a:avLst/>
@@ -2235,17 +2175,85 @@
     <w:p>
       <w:pPr>
         <w:pStyle w:val="ListParagraph"/>
+        <w:ind w:left="2160"/>
+      </w:pPr>
+    </w:p>
+    <w:p>
+      <w:pPr>
+        <w:pStyle w:val="ListParagraph"/>
+        <w:ind w:left="2160"/>
+      </w:pPr>
+    </w:p>
+    <w:p>
+      <w:pPr>
+        <w:pStyle w:val="ListParagraph"/>
+        <w:ind w:left="2160"/>
+      </w:pPr>
+    </w:p>
+    <w:p>
+      <w:pPr>
+        <w:pStyle w:val="ListParagraph"/>
+        <w:ind w:left="2160"/>
+      </w:pPr>
+    </w:p>
+    <w:p>
+      <w:pPr>
+        <w:pStyle w:val="ListParagraph"/>
+        <w:ind w:left="2160"/>
+      </w:pPr>
+    </w:p>
+    <w:p>
+      <w:pPr>
+        <w:pStyle w:val="ListParagraph"/>
+        <w:ind w:left="2160"/>
+      </w:pPr>
+    </w:p>
+    <w:p>
+      <w:pPr>
+        <w:pStyle w:val="ListParagraph"/>
+        <w:ind w:left="2160"/>
+      </w:pPr>
+    </w:p>
+    <w:p>
+      <w:pPr>
+        <w:pStyle w:val="ListParagraph"/>
+        <w:ind w:left="2160"/>
+      </w:pPr>
+    </w:p>
+    <w:p>
+      <w:pPr>
+        <w:pStyle w:val="ListParagraph"/>
+        <w:ind w:left="2160"/>
+      </w:pPr>
+    </w:p>
+    <w:p>
+      <w:pPr>
+        <w:pStyle w:val="ListParagraph"/>
+        <w:ind w:left="2160"/>
+      </w:pPr>
+    </w:p>
+    <w:p>
+      <w:pPr>
+        <w:pStyle w:val="ListParagraph"/>
+        <w:ind w:left="2160"/>
+      </w:pPr>
+    </w:p>
+    <w:p>
+      <w:pPr>
+        <w:pStyle w:val="ListParagraph"/>
+        <w:ind w:left="2160"/>
+      </w:pPr>
+    </w:p>
+    <w:p>
+      <w:pPr>
+        <w:pStyle w:val="ListParagraph"/>
         <w:numPr>
           <w:ilvl w:val="0"/>
           <w:numId w:val="11"/>
         </w:numPr>
       </w:pPr>
       <w:r>
-        <w:lastRenderedPageBreak/>
-        <w:t>Past the Mapper code provide</w:t>
-      </w:r>
-      <w:r>
-        <w:t>d for corresponding data source, find bellow mapper samples:</w:t>
+        <w:t>Fill all the required Fields for the adapter of data source being created</w:t>
       </w:r>
     </w:p>
     <w:p>
@@ -2258,10 +2266,10 @@
           <w:noProof/>
         </w:rPr>
         <w:drawing>
-          <wp:inline distT="0" distB="0" distL="0" distR="0" wp14:anchorId="7718214C" wp14:editId="0805E433">
-            <wp:extent cx="4320462" cy="3056112"/>
-            <wp:effectExtent l="0" t="0" r="4445" b="0"/>
-            <wp:docPr id="19" name="Picture 19"/>
+          <wp:inline distT="0" distB="0" distL="0" distR="0" wp14:anchorId="3A08A112" wp14:editId="4DDBF805">
+            <wp:extent cx="4336724" cy="3004575"/>
+            <wp:effectExtent l="0" t="0" r="6985" b="5715"/>
+            <wp:docPr id="18" name="Picture 18"/>
             <wp:cNvGraphicFramePr>
               <a:graphicFrameLocks xmlns:a="http://schemas.openxmlformats.org/drawingml/2006/main" noChangeAspect="1"/>
             </wp:cNvGraphicFramePr>
@@ -2281,7 +2289,7 @@
                   <pic:spPr>
                     <a:xfrm>
                       <a:off x="0" y="0"/>
-                      <a:ext cx="4365782" cy="3088169"/>
+                      <a:ext cx="4351053" cy="3014502"/>
                     </a:xfrm>
                     <a:prstGeom prst="rect">
                       <a:avLst/>
@@ -2297,45 +2305,17 @@
     <w:p>
       <w:pPr>
         <w:pStyle w:val="ListParagraph"/>
-        <w:ind w:left="2880"/>
-      </w:pPr>
-    </w:p>
-    <w:p>
-      <w:pPr>
-        <w:pStyle w:val="ListParagraph"/>
-        <w:ind w:left="2880"/>
-      </w:pPr>
-    </w:p>
-    <w:p>
-      <w:pPr>
-        <w:pStyle w:val="ListParagraph"/>
-        <w:ind w:left="2880"/>
-      </w:pPr>
-    </w:p>
-    <w:p>
-      <w:pPr>
-        <w:pStyle w:val="ListParagraph"/>
-        <w:ind w:left="2880"/>
-      </w:pPr>
-      <w:bookmarkStart w:id="0" w:name="_GoBack"/>
-      <w:bookmarkEnd w:id="0"/>
-    </w:p>
-    <w:p>
-      <w:pPr>
-        <w:pStyle w:val="ListParagraph"/>
-        <w:ind w:left="2880"/>
-      </w:pPr>
-    </w:p>
-    <w:p>
-      <w:pPr>
-        <w:pStyle w:val="ListParagraph"/>
         <w:numPr>
           <w:ilvl w:val="0"/>
           <w:numId w:val="11"/>
         </w:numPr>
       </w:pPr>
       <w:r>
-        <w:t>Create Schedule for importing through this data source.</w:t>
+        <w:lastRenderedPageBreak/>
+        <w:t>Past the Mapper code provide</w:t>
+      </w:r>
+      <w:r>
+        <w:t>d for corresponding data source, find bellow mapper samples:</w:t>
       </w:r>
     </w:p>
     <w:p>
@@ -2348,10 +2328,10 @@
           <w:noProof/>
         </w:rPr>
         <w:drawing>
-          <wp:inline distT="0" distB="0" distL="0" distR="0" wp14:anchorId="12799C66" wp14:editId="20C86E14">
-            <wp:extent cx="4360692" cy="3770030"/>
-            <wp:effectExtent l="0" t="0" r="1905" b="1905"/>
-            <wp:docPr id="20" name="Picture 20"/>
+          <wp:inline distT="0" distB="0" distL="0" distR="0" wp14:anchorId="7718214C" wp14:editId="0805E433">
+            <wp:extent cx="4320462" cy="3056112"/>
+            <wp:effectExtent l="0" t="0" r="4445" b="0"/>
+            <wp:docPr id="19" name="Picture 19"/>
             <wp:cNvGraphicFramePr>
               <a:graphicFrameLocks xmlns:a="http://schemas.openxmlformats.org/drawingml/2006/main" noChangeAspect="1"/>
             </wp:cNvGraphicFramePr>
@@ -2371,6 +2351,94 @@
                   <pic:spPr>
                     <a:xfrm>
                       <a:off x="0" y="0"/>
+                      <a:ext cx="4365782" cy="3088169"/>
+                    </a:xfrm>
+                    <a:prstGeom prst="rect">
+                      <a:avLst/>
+                    </a:prstGeom>
+                  </pic:spPr>
+                </pic:pic>
+              </a:graphicData>
+            </a:graphic>
+          </wp:inline>
+        </w:drawing>
+      </w:r>
+    </w:p>
+    <w:p>
+      <w:pPr>
+        <w:pStyle w:val="ListParagraph"/>
+        <w:ind w:left="2880"/>
+      </w:pPr>
+    </w:p>
+    <w:p>
+      <w:pPr>
+        <w:pStyle w:val="ListParagraph"/>
+        <w:ind w:left="2880"/>
+      </w:pPr>
+    </w:p>
+    <w:p>
+      <w:pPr>
+        <w:pStyle w:val="ListParagraph"/>
+        <w:ind w:left="2880"/>
+      </w:pPr>
+    </w:p>
+    <w:p>
+      <w:pPr>
+        <w:pStyle w:val="ListParagraph"/>
+        <w:ind w:left="2880"/>
+      </w:pPr>
+    </w:p>
+    <w:p>
+      <w:pPr>
+        <w:pStyle w:val="ListParagraph"/>
+        <w:ind w:left="2880"/>
+      </w:pPr>
+    </w:p>
+    <w:p>
+      <w:pPr>
+        <w:pStyle w:val="ListParagraph"/>
+        <w:numPr>
+          <w:ilvl w:val="0"/>
+          <w:numId w:val="11"/>
+        </w:numPr>
+      </w:pPr>
+      <w:r>
+        <w:t>Create Schedule for importing through this data source.</w:t>
+      </w:r>
+    </w:p>
+    <w:p>
+      <w:pPr>
+        <w:pStyle w:val="ListParagraph"/>
+        <w:ind w:left="1440"/>
+      </w:pPr>
+      <w:r>
+        <w:rPr>
+          <w:noProof/>
+        </w:rPr>
+        <w:drawing>
+          <wp:inline distT="0" distB="0" distL="0" distR="0" wp14:anchorId="12799C66" wp14:editId="20C86E14">
+            <wp:extent cx="4360692" cy="3770030"/>
+            <wp:effectExtent l="0" t="0" r="1905" b="1905"/>
+            <wp:docPr id="20" name="Picture 20"/>
+            <wp:cNvGraphicFramePr>
+              <a:graphicFrameLocks xmlns:a="http://schemas.openxmlformats.org/drawingml/2006/main" noChangeAspect="1"/>
+            </wp:cNvGraphicFramePr>
+            <a:graphic xmlns:a="http://schemas.openxmlformats.org/drawingml/2006/main">
+              <a:graphicData uri="http://schemas.openxmlformats.org/drawingml/2006/picture">
+                <pic:pic xmlns:pic="http://schemas.openxmlformats.org/drawingml/2006/picture">
+                  <pic:nvPicPr>
+                    <pic:cNvPr id="1" name=""/>
+                    <pic:cNvPicPr/>
+                  </pic:nvPicPr>
+                  <pic:blipFill>
+                    <a:blip r:embed="rId27"/>
+                    <a:stretch>
+                      <a:fillRect/>
+                    </a:stretch>
+                  </pic:blipFill>
+                  <pic:spPr>
+                    <a:xfrm>
+                      <a:off x="0" y="0"/>
                       <a:ext cx="4384488" cy="3790603"/>
                     </a:xfrm>
                     <a:prstGeom prst="rect">
@@ -2427,7 +2495,7 @@
                     <pic:cNvPicPr/>
                   </pic:nvPicPr>
                   <pic:blipFill>
-                    <a:blip r:embed="rId27"/>
+                    <a:blip r:embed="rId28"/>
                     <a:stretch>
                       <a:fillRect/>
                     </a:stretch>

</xml_diff>